<commit_message>
Update ISEE Workshop worksheet.docx
</commit_message>
<xml_diff>
--- a/ISEE Workshop worksheet.docx
+++ b/ISEE Workshop worksheet.docx
@@ -305,13 +305,7 @@
         <w:rPr>
           <w:rFonts w:ascii="Times New Roman" w:hAnsi="Times New Roman" w:cs="Times New Roman"/>
         </w:rPr>
-        <w:t>S</w:t>
-      </w:r>
-      <w:r>
-        <w:rPr>
-          <w:rFonts w:ascii="Times New Roman" w:hAnsi="Times New Roman" w:cs="Times New Roman"/>
-        </w:rPr>
-        <w:t>pecifying an exposure mixture (i.e. distinguish between "exposures that are measured together" and "mixture")</w:t>
+        <w:t>Specifying an exposure mixture (i.e. distinguish between "exposures that are measured together" and "mixture")</w:t>
       </w:r>
       <w:r>
         <w:rPr>
@@ -380,13 +374,7 @@
         <w:rPr>
           <w:rFonts w:ascii="Times New Roman" w:hAnsi="Times New Roman" w:cs="Times New Roman"/>
         </w:rPr>
-        <w:t>E</w:t>
-      </w:r>
-      <w:r>
-        <w:rPr>
-          <w:rFonts w:ascii="Times New Roman" w:hAnsi="Times New Roman" w:cs="Times New Roman"/>
-        </w:rPr>
-        <w:t>xamining the joint effects of changes in the exposure mixture on outcomes?</w:t>
+        <w:t>Examining the joint effects of changes in the exposure mixture on outcomes?</w:t>
       </w:r>
     </w:p>
     <w:p>
@@ -655,13 +643,7 @@
         <w:rPr>
           <w:rFonts w:ascii="Times New Roman" w:hAnsi="Times New Roman" w:cs="Times New Roman"/>
         </w:rPr>
-        <w:t xml:space="preserve"> across </w:t>
-      </w:r>
-      <w:r>
-        <w:rPr>
-          <w:rFonts w:ascii="Times New Roman" w:hAnsi="Times New Roman" w:cs="Times New Roman"/>
-        </w:rPr>
-        <w:t xml:space="preserve">levels of </w:t>
+        <w:t xml:space="preserve"> across levels of </w:t>
       </w:r>
       <w:proofErr w:type="spellStart"/>
       <w:r>
@@ -870,19 +852,11 @@
         </w:rPr>
         <w:t xml:space="preserve"> </w:t>
       </w:r>
-      <w:proofErr w:type="gramStart"/>
-      <w:r>
-        <w:rPr>
-          <w:rFonts w:ascii="Times New Roman" w:hAnsi="Times New Roman" w:cs="Times New Roman"/>
-        </w:rPr>
-        <w:t>compare</w:t>
-      </w:r>
-      <w:proofErr w:type="gramEnd"/>
-      <w:r>
-        <w:rPr>
-          <w:rFonts w:ascii="Times New Roman" w:hAnsi="Times New Roman" w:cs="Times New Roman"/>
-        </w:rPr>
-        <w:t xml:space="preserve"> to the</w:t>
+      <w:r>
+        <w:rPr>
+          <w:rFonts w:ascii="Times New Roman" w:hAnsi="Times New Roman" w:cs="Times New Roman"/>
+        </w:rPr>
+        <w:t>compare to the</w:t>
       </w:r>
       <w:r>
         <w:rPr>
@@ -1728,21 +1702,7 @@
         <w:rPr>
           <w:rFonts w:ascii="Times New Roman" w:hAnsi="Times New Roman" w:cs="Times New Roman"/>
         </w:rPr>
-        <w:t xml:space="preserve">What </w:t>
-      </w:r>
-      <w:proofErr w:type="gramStart"/>
-      <w:r>
-        <w:rPr>
-          <w:rFonts w:ascii="Times New Roman" w:hAnsi="Times New Roman" w:cs="Times New Roman"/>
-        </w:rPr>
-        <w:t>are</w:t>
-      </w:r>
-      <w:proofErr w:type="gramEnd"/>
-      <w:r>
-        <w:rPr>
-          <w:rFonts w:ascii="Times New Roman" w:hAnsi="Times New Roman" w:cs="Times New Roman"/>
-        </w:rPr>
-        <w:t xml:space="preserve"> your take-aways from the equity approach? What factors might </w:t>
+        <w:t xml:space="preserve">What are your take-aways from the equity approach? What factors might </w:t>
       </w:r>
       <w:r>
         <w:rPr>
@@ -2021,7 +1981,7 @@
         <w:rPr>
           <w:rFonts w:ascii="Times New Roman" w:hAnsi="Times New Roman" w:cs="Times New Roman"/>
         </w:rPr>
-        <w:t>Which estimates (i.e. intervention and effect measure) are we getting estimates for in this step?</w:t>
+        <w:t>Which estimates (i.e. intervention and effect measure) are we getting in this step?</w:t>
       </w:r>
       <w:r>
         <w:t xml:space="preserve"> </w:t>

</xml_diff>